<commit_message>
act 3 elevens lab
</commit_message>
<xml_diff>
--- a/ElevensLab/ElevensLabQuestions.docx
+++ b/ElevensLab/ElevensLabQuestions.docx
@@ -29,10 +29,195 @@
       <w:pPr>
         <w:spacing w:after="0" w:line="240" w:lineRule="auto"/>
         <w:jc w:val="right"/>
-      </w:pPr>
-      <w:r>
+        <w:rPr>
+          <w:b/>
+        </w:rPr>
+      </w:pPr>
+      <w:r>
+        <w:rPr>
+          <w:b/>
+        </w:rPr>
         <w:t>Elevens Lab Activity Questions</w:t>
       </w:r>
+    </w:p>
+    <w:p>
+      <w:pPr>
+        <w:spacing w:after="0" w:line="240" w:lineRule="auto"/>
+        <w:rPr>
+          <w:b/>
+          <w:i/>
+        </w:rPr>
+      </w:pPr>
+      <w:r>
+        <w:rPr>
+          <w:b/>
+          <w:i/>
+        </w:rPr>
+        <w:t>Activity 2</w:t>
+      </w:r>
+    </w:p>
+    <w:p>
+      <w:pPr>
+        <w:pStyle w:val="ListParagraph"/>
+        <w:numPr>
+          <w:ilvl w:val="0"/>
+          <w:numId w:val="1"/>
+        </w:numPr>
+        <w:spacing w:after="0" w:line="240" w:lineRule="auto"/>
+      </w:pPr>
+      <w:r>
+        <w:t xml:space="preserve">Relationship between Deck and Card: The Deck class contains instances of individual card objects. While the card class contains specific instance variables of the rank, suit, and point value, the Deck class contains instance variables of the size of </w:t>
+      </w:r>
+      <w:r>
+        <w:rPr>
+          <w:b/>
+        </w:rPr>
+        <w:t>how many cards</w:t>
+      </w:r>
+      <w:r>
+        <w:t xml:space="preserve"> there are in the deck, which is referenced via List. </w:t>
+      </w:r>
+    </w:p>
+    <w:p>
+      <w:pPr>
+        <w:pStyle w:val="ListParagraph"/>
+        <w:spacing w:after="0" w:line="240" w:lineRule="auto"/>
+      </w:pPr>
+    </w:p>
+    <w:p>
+      <w:pPr>
+        <w:pStyle w:val="ListParagraph"/>
+        <w:numPr>
+          <w:ilvl w:val="0"/>
+          <w:numId w:val="1"/>
+        </w:numPr>
+        <w:spacing w:after="0" w:line="240" w:lineRule="auto"/>
+        <w:rPr>
+          <w:b/>
+        </w:rPr>
+      </w:pPr>
+      <w:r>
+        <w:t xml:space="preserve">The initialized deck contains 3 cards because there are three different ranks and point values, with 2 different suits. This means that of the three cards, two of them have the same suit. </w:t>
+      </w:r>
+    </w:p>
+    <w:p>
+      <w:pPr>
+        <w:pStyle w:val="ListParagraph"/>
+        <w:rPr>
+          <w:b/>
+        </w:rPr>
+      </w:pPr>
+    </w:p>
+    <w:p>
+      <w:pPr>
+        <w:pStyle w:val="ListParagraph"/>
+        <w:numPr>
+          <w:ilvl w:val="0"/>
+          <w:numId w:val="1"/>
+        </w:numPr>
+        <w:spacing w:after="0" w:line="240" w:lineRule="auto"/>
+        <w:rPr>
+          <w:b/>
+        </w:rPr>
+      </w:pPr>
+      <w:r>
+        <w:t>String[] ranks = {“2”, “3”, “4”, “5”, “6”, “7”, “8”, “9”, “10”, “J”, “Q”, “K”, “A”};</w:t>
+      </w:r>
+    </w:p>
+    <w:p>
+      <w:pPr>
+        <w:pStyle w:val="ListParagraph"/>
+        <w:spacing w:after="0" w:line="240" w:lineRule="auto"/>
+      </w:pPr>
+      <w:proofErr w:type="gramStart"/>
+      <w:r>
+        <w:t>String[</w:t>
+      </w:r>
+      <w:proofErr w:type="gramEnd"/>
+      <w:r>
+        <w:t>] suits = {“Spades”, “Hearts”, “Diamonds”, “Clubs”};</w:t>
+      </w:r>
+    </w:p>
+    <w:p>
+      <w:pPr>
+        <w:pStyle w:val="ListParagraph"/>
+        <w:spacing w:after="0" w:line="240" w:lineRule="auto"/>
+      </w:pPr>
+      <w:proofErr w:type="spellStart"/>
+      <w:proofErr w:type="gramStart"/>
+      <w:r>
+        <w:t>int</w:t>
+      </w:r>
+      <w:proofErr w:type="spellEnd"/>
+      <w:r>
+        <w:t>[</w:t>
+      </w:r>
+      <w:proofErr w:type="gramEnd"/>
+      <w:r>
+        <w:t xml:space="preserve">] </w:t>
+      </w:r>
+      <w:proofErr w:type="spellStart"/>
+      <w:r>
+        <w:t>pointValues</w:t>
+      </w:r>
+      <w:proofErr w:type="spellEnd"/>
+      <w:r>
+        <w:t xml:space="preserve"> = {2, 3, 4, 5, 6, 7, 8, 9, 10, 10, 10, 10, 11};</w:t>
+      </w:r>
+    </w:p>
+    <w:p>
+      <w:pPr>
+        <w:spacing w:after="0" w:line="240" w:lineRule="auto"/>
+        <w:ind w:left="720"/>
+      </w:pPr>
+    </w:p>
+    <w:p>
+      <w:pPr>
+        <w:pStyle w:val="ListParagraph"/>
+        <w:rPr>
+          <w:b/>
+        </w:rPr>
+      </w:pPr>
+    </w:p>
+    <w:p>
+      <w:pPr>
+        <w:pStyle w:val="ListParagraph"/>
+        <w:numPr>
+          <w:ilvl w:val="0"/>
+          <w:numId w:val="1"/>
+        </w:numPr>
+        <w:spacing w:after="0" w:line="240" w:lineRule="auto"/>
+        <w:rPr>
+          <w:b/>
+        </w:rPr>
+      </w:pPr>
+      <w:r>
+        <w:t xml:space="preserve">The only thing that matters in terms of keeping elements in order is making sure that the ranks array and the </w:t>
+      </w:r>
+      <w:proofErr w:type="spellStart"/>
+      <w:r>
+        <w:t>pointValues</w:t>
+      </w:r>
+      <w:proofErr w:type="spellEnd"/>
+      <w:r>
+        <w:t xml:space="preserve"> array are parallel. If they are not, the card will not be assigned the correct </w:t>
+      </w:r>
+      <w:proofErr w:type="spellStart"/>
+      <w:r>
+        <w:t>pointValue</w:t>
+      </w:r>
+      <w:proofErr w:type="spellEnd"/>
+      <w:r>
+        <w:t xml:space="preserve"> according to the rank. Otherwise, the numbers do not need to be in order. </w:t>
+      </w:r>
+      <w:bookmarkStart w:id="0" w:name="_GoBack"/>
+      <w:bookmarkEnd w:id="0"/>
+    </w:p>
+    <w:p>
+      <w:pPr>
+        <w:spacing w:after="0" w:line="240" w:lineRule="auto"/>
+        <w:ind w:left="720"/>
+      </w:pPr>
     </w:p>
     <w:p>
       <w:pPr>
@@ -42,8 +227,6 @@
           <w:szCs w:val="24"/>
         </w:rPr>
       </w:pPr>
-      <w:bookmarkStart w:id="0" w:name="_GoBack"/>
-      <w:bookmarkEnd w:id="0"/>
     </w:p>
     <w:sectPr>
       <w:pgSz w:w="12240" w:h="15840"/>
@@ -53,6 +236,104 @@
     </w:sectPr>
   </w:body>
 </w:document>
+</file>
+
+<file path=word/numbering.xml><?xml version="1.0" encoding="utf-8"?>
+<w:numbering xmlns:wpc="http://schemas.microsoft.com/office/word/2010/wordprocessingCanvas" xmlns:mc="http://schemas.openxmlformats.org/markup-compatibility/2006" xmlns:o="urn:schemas-microsoft-com:office:office" xmlns:r="http://schemas.openxmlformats.org/officeDocument/2006/relationships" xmlns:m="http://schemas.openxmlformats.org/officeDocument/2006/math" xmlns:v="urn:schemas-microsoft-com:vml" xmlns:wp14="http://schemas.microsoft.com/office/word/2010/wordprocessingDrawing" xmlns:wp="http://schemas.openxmlformats.org/drawingml/2006/wordprocessingDrawing" xmlns:w10="urn:schemas-microsoft-com:office:word" xmlns:w="http://schemas.openxmlformats.org/wordprocessingml/2006/main" xmlns:w14="http://schemas.microsoft.com/office/word/2010/wordml" xmlns:wpg="http://schemas.microsoft.com/office/word/2010/wordprocessingGroup" xmlns:wpi="http://schemas.microsoft.com/office/word/2010/wordprocessingInk" xmlns:wne="http://schemas.microsoft.com/office/word/2006/wordml" xmlns:wps="http://schemas.microsoft.com/office/word/2010/wordprocessingShape" mc:Ignorable="w14 wp14">
+  <w:abstractNum w:abstractNumId="0">
+    <w:nsid w:val="48FB003D"/>
+    <w:multiLevelType w:val="hybridMultilevel"/>
+    <w:tmpl w:val="0DD4B8E2"/>
+    <w:lvl w:ilvl="0" w:tplc="58C4B888">
+      <w:start w:val="1"/>
+      <w:numFmt w:val="decimal"/>
+      <w:lvlText w:val="%1)"/>
+      <w:lvlJc w:val="left"/>
+      <w:pPr>
+        <w:ind w:left="720" w:hanging="360"/>
+      </w:pPr>
+      <w:rPr>
+        <w:rFonts w:hint="default"/>
+        <w:b/>
+      </w:rPr>
+    </w:lvl>
+    <w:lvl w:ilvl="1" w:tplc="04090019">
+      <w:start w:val="1"/>
+      <w:numFmt w:val="lowerLetter"/>
+      <w:lvlText w:val="%2."/>
+      <w:lvlJc w:val="left"/>
+      <w:pPr>
+        <w:ind w:left="1440" w:hanging="360"/>
+      </w:pPr>
+    </w:lvl>
+    <w:lvl w:ilvl="2" w:tplc="0409001B" w:tentative="1">
+      <w:start w:val="1"/>
+      <w:numFmt w:val="lowerRoman"/>
+      <w:lvlText w:val="%3."/>
+      <w:lvlJc w:val="right"/>
+      <w:pPr>
+        <w:ind w:left="2160" w:hanging="180"/>
+      </w:pPr>
+    </w:lvl>
+    <w:lvl w:ilvl="3" w:tplc="0409000F" w:tentative="1">
+      <w:start w:val="1"/>
+      <w:numFmt w:val="decimal"/>
+      <w:lvlText w:val="%4."/>
+      <w:lvlJc w:val="left"/>
+      <w:pPr>
+        <w:ind w:left="2880" w:hanging="360"/>
+      </w:pPr>
+    </w:lvl>
+    <w:lvl w:ilvl="4" w:tplc="04090019" w:tentative="1">
+      <w:start w:val="1"/>
+      <w:numFmt w:val="lowerLetter"/>
+      <w:lvlText w:val="%5."/>
+      <w:lvlJc w:val="left"/>
+      <w:pPr>
+        <w:ind w:left="3600" w:hanging="360"/>
+      </w:pPr>
+    </w:lvl>
+    <w:lvl w:ilvl="5" w:tplc="0409001B" w:tentative="1">
+      <w:start w:val="1"/>
+      <w:numFmt w:val="lowerRoman"/>
+      <w:lvlText w:val="%6."/>
+      <w:lvlJc w:val="right"/>
+      <w:pPr>
+        <w:ind w:left="4320" w:hanging="180"/>
+      </w:pPr>
+    </w:lvl>
+    <w:lvl w:ilvl="6" w:tplc="0409000F" w:tentative="1">
+      <w:start w:val="1"/>
+      <w:numFmt w:val="decimal"/>
+      <w:lvlText w:val="%7."/>
+      <w:lvlJc w:val="left"/>
+      <w:pPr>
+        <w:ind w:left="5040" w:hanging="360"/>
+      </w:pPr>
+    </w:lvl>
+    <w:lvl w:ilvl="7" w:tplc="04090019" w:tentative="1">
+      <w:start w:val="1"/>
+      <w:numFmt w:val="lowerLetter"/>
+      <w:lvlText w:val="%8."/>
+      <w:lvlJc w:val="left"/>
+      <w:pPr>
+        <w:ind w:left="5760" w:hanging="360"/>
+      </w:pPr>
+    </w:lvl>
+    <w:lvl w:ilvl="8" w:tplc="0409001B" w:tentative="1">
+      <w:start w:val="1"/>
+      <w:numFmt w:val="lowerRoman"/>
+      <w:lvlText w:val="%9."/>
+      <w:lvlJc w:val="right"/>
+      <w:pPr>
+        <w:ind w:left="6480" w:hanging="180"/>
+      </w:pPr>
+    </w:lvl>
+  </w:abstractNum>
+  <w:num w:numId="1">
+    <w:abstractNumId w:val="0"/>
+  </w:num>
+</w:numbering>
 </file>
 
 <file path=word/styles.xml><?xml version="1.0" encoding="utf-8"?>
@@ -242,6 +523,17 @@
     <w:semiHidden/>
     <w:unhideWhenUsed/>
   </w:style>
+  <w:style w:type="paragraph" w:styleId="ListParagraph">
+    <w:name w:val="List Paragraph"/>
+    <w:basedOn w:val="Normal"/>
+    <w:uiPriority w:val="34"/>
+    <w:qFormat/>
+    <w:rsid w:val="006777C4"/>
+    <w:pPr>
+      <w:ind w:left="720"/>
+      <w:contextualSpacing/>
+    </w:pPr>
+  </w:style>
 </w:styles>
 </file>
 
@@ -431,6 +723,17 @@
     <w:uiPriority w:val="99"/>
     <w:semiHidden/>
     <w:unhideWhenUsed/>
+  </w:style>
+  <w:style w:type="paragraph" w:styleId="ListParagraph">
+    <w:name w:val="List Paragraph"/>
+    <w:basedOn w:val="Normal"/>
+    <w:uiPriority w:val="34"/>
+    <w:qFormat/>
+    <w:rsid w:val="006777C4"/>
+    <w:pPr>
+      <w:ind w:left="720"/>
+      <w:contextualSpacing/>
+    </w:pPr>
   </w:style>
 </w:styles>
 </file>

</xml_diff>